<commit_message>
add some reference in .bib
</commit_message>
<xml_diff>
--- a/paper/term_paper/related_work.docx
+++ b/paper/term_paper/related_work.docx
@@ -290,7 +290,7 @@
       <w:pPr>
         <w:ind w:left="360"/>
         <w:rPr>
-          <w:rFonts w:ascii="Times New Roman" w:eastAsia="標楷體" w:hAnsi="Times New Roman" w:cs="Times New Roman" w:hint="eastAsia"/>
+          <w:rFonts w:ascii="Times New Roman" w:eastAsia="標楷體" w:hAnsi="Times New Roman" w:cs="Times New Roman"/>
           <w:color w:val="000000"/>
         </w:rPr>
       </w:pPr>
@@ -320,15 +320,15 @@
     <w:p>
       <w:pPr>
         <w:rPr>
-          <w:rFonts w:ascii="Times New Roman" w:eastAsia="標楷體" w:hAnsi="Times New Roman" w:cs="Times New Roman" w:hint="eastAsia"/>
-          <w:color w:val="000000"/>
-        </w:rPr>
-      </w:pPr>
-    </w:p>
-    <w:p>
-      <w:pPr>
-        <w:rPr>
-          <w:rFonts w:ascii="Times New Roman" w:eastAsia="標楷體" w:hAnsi="Times New Roman" w:cs="Times New Roman" w:hint="eastAsia"/>
+          <w:rFonts w:ascii="Times New Roman" w:eastAsia="標楷體" w:hAnsi="Times New Roman" w:cs="Times New Roman"/>
+          <w:color w:val="000000"/>
+        </w:rPr>
+      </w:pPr>
+    </w:p>
+    <w:p>
+      <w:pPr>
+        <w:rPr>
+          <w:rFonts w:ascii="Times New Roman" w:eastAsia="標楷體" w:hAnsi="Times New Roman" w:cs="Times New Roman"/>
           <w:color w:val="000000"/>
           <w:szCs w:val="24"/>
         </w:rPr>
@@ -513,16 +513,16 @@
     <w:p>
       <w:pPr>
         <w:rPr>
-          <w:rFonts w:ascii="Times New Roman" w:eastAsia="標楷體" w:hAnsi="Times New Roman" w:cs="Times New Roman" w:hint="eastAsia"/>
-          <w:color w:val="000000"/>
-          <w:szCs w:val="24"/>
-        </w:rPr>
-      </w:pPr>
-    </w:p>
-    <w:p>
-      <w:pPr>
-        <w:rPr>
-          <w:rFonts w:ascii="Times New Roman" w:eastAsia="標楷體" w:hAnsi="Times New Roman" w:cs="Times New Roman" w:hint="eastAsia"/>
+          <w:rFonts w:ascii="Times New Roman" w:eastAsia="標楷體" w:hAnsi="Times New Roman" w:cs="Times New Roman"/>
+          <w:color w:val="000000"/>
+          <w:szCs w:val="24"/>
+        </w:rPr>
+      </w:pPr>
+    </w:p>
+    <w:p>
+      <w:pPr>
+        <w:rPr>
+          <w:rFonts w:ascii="Times New Roman" w:eastAsia="標楷體" w:hAnsi="Times New Roman" w:cs="Times New Roman"/>
           <w:color w:val="000000"/>
           <w:szCs w:val="24"/>
         </w:rPr>
@@ -958,9 +958,214 @@
       </w:r>
     </w:p>
     <w:p>
+      <w:pPr>
+        <w:rPr>
+          <w:rFonts w:hint="eastAsia"/>
+        </w:rPr>
+      </w:pPr>
+    </w:p>
+    <w:p>
+      <w:pPr>
+        <w:rPr>
+          <w:rFonts w:hint="eastAsia"/>
+        </w:rPr>
+      </w:pPr>
+    </w:p>
+    <w:p>
+      <w:pPr>
+        <w:rPr>
+          <w:rFonts w:hint="eastAsia"/>
+        </w:rPr>
+      </w:pPr>
+    </w:p>
+    <w:p>
+      <w:pPr>
+        <w:rPr>
+          <w:rFonts w:hint="eastAsia"/>
+        </w:rPr>
+      </w:pPr>
+    </w:p>
+    <w:p>
+      <w:pPr>
+        <w:rPr>
+          <w:rFonts w:hint="eastAsia"/>
+        </w:rPr>
+      </w:pPr>
+    </w:p>
+    <w:p>
+      <w:pPr>
+        <w:rPr>
+          <w:rFonts w:hint="eastAsia"/>
+        </w:rPr>
+      </w:pPr>
+    </w:p>
+    <w:p>
+      <w:r>
+        <w:rPr>
+          <w:highlight w:val="yellow"/>
+        </w:rPr>
+        <w:lastRenderedPageBreak/>
+        <w:t xml:space="preserve">1. What am I </w:t>
+      </w:r>
+      <w:proofErr w:type="spellStart"/>
+      <w:r>
+        <w:rPr>
+          <w:highlight w:val="yellow"/>
+        </w:rPr>
+        <w:t>gonna</w:t>
+      </w:r>
+      <w:proofErr w:type="spellEnd"/>
+      <w:r>
+        <w:rPr>
+          <w:highlight w:val="yellow"/>
+        </w:rPr>
+        <w:t xml:space="preserve"> wear</w:t>
+      </w:r>
+      <w:proofErr w:type="gramStart"/>
+      <w:r>
+        <w:rPr>
+          <w:highlight w:val="yellow"/>
+        </w:rPr>
+        <w:t>?:</w:t>
+      </w:r>
+      <w:proofErr w:type="gramEnd"/>
+      <w:r>
+        <w:rPr>
+          <w:highlight w:val="yellow"/>
+        </w:rPr>
+        <w:t xml:space="preserve"> Scenario-Oriented recommendation</w:t>
+      </w:r>
+    </w:p>
+    <w:p>
+      <w:r>
+        <w:t>2. Personal Choice Point: Helping users visualize what it means to buy a BMW</w:t>
+      </w:r>
+    </w:p>
+    <w:p>
+      <w:r>
+        <w:t>3. Beating Common Sense into Interactive Applications</w:t>
+      </w:r>
+    </w:p>
+    <w:p>
+      <w:r>
+        <w:t>4. A goal-oriented interface to consumer electronics using planning and commonsense reasoning</w:t>
+      </w:r>
       <w:bookmarkStart w:id="0" w:name="_GoBack"/>
       <w:bookmarkEnd w:id="0"/>
     </w:p>
+    <w:p>
+      <w:r>
+        <w:t>5. User Interface Goals, AI Opportunities</w:t>
+      </w:r>
+    </w:p>
+    <w:p>
+      <w:r>
+        <w:rPr>
+          <w:highlight w:val="yellow"/>
+        </w:rPr>
+        <w:t>6. An Algorithmic Framework for Performing Collaborative Filtering</w:t>
+      </w:r>
+    </w:p>
+    <w:p>
+      <w:r>
+        <w:rPr>
+          <w:highlight w:val="yellow"/>
+        </w:rPr>
+        <w:t>7. Amazon.com Recommendations: Item-to-Item Collaborative Filtering</w:t>
+      </w:r>
+    </w:p>
+    <w:p>
+      <w:r>
+        <w:rPr>
+          <w:highlight w:val="yellow"/>
+        </w:rPr>
+        <w:t>8. Hybrid Systems for Personalized Recommendations</w:t>
+      </w:r>
+    </w:p>
+    <w:p>
+      <w:r>
+        <w:t xml:space="preserve">9. Evaluating Recommender Systems: An Evaluation Framework to Predict User Satisfaction for Recommender Systems in an Electronic </w:t>
+      </w:r>
+      <w:proofErr w:type="spellStart"/>
+      <w:r>
+        <w:t>Programme</w:t>
+      </w:r>
+      <w:proofErr w:type="spellEnd"/>
+      <w:r>
+        <w:t xml:space="preserve"> Guide Context</w:t>
+      </w:r>
+    </w:p>
+    <w:p>
+      <w:r>
+        <w:t>10. A new approach to evaluating novel recommendations</w:t>
+      </w:r>
+    </w:p>
+    <w:p>
+      <w:r>
+        <w:rPr>
+          <w:highlight w:val="yellow"/>
+        </w:rPr>
+        <w:t xml:space="preserve">11. </w:t>
+      </w:r>
+      <w:proofErr w:type="spellStart"/>
+      <w:r>
+        <w:rPr>
+          <w:highlight w:val="yellow"/>
+        </w:rPr>
+        <w:t>SuggestBot</w:t>
+      </w:r>
+      <w:proofErr w:type="spellEnd"/>
+      <w:r>
+        <w:rPr>
+          <w:highlight w:val="yellow"/>
+        </w:rPr>
+        <w:t>: Using Intelligent Task Routing to Help People Find Work in Wikipedia</w:t>
+      </w:r>
+    </w:p>
+    <w:p>
+      <w:r>
+        <w:rPr>
+          <w:highlight w:val="yellow"/>
+        </w:rPr>
+        <w:t>12. Expressing and Combining Flexible Recommendations</w:t>
+      </w:r>
+    </w:p>
+    <w:p>
+      <w:r>
+        <w:rPr>
+          <w:highlight w:val="yellow"/>
+        </w:rPr>
+        <w:t>13. Goal-oriented web-site navigation for on-line shoppers</w:t>
+      </w:r>
+    </w:p>
+    <w:p>
+      <w:pPr>
+        <w:rPr>
+          <w:rFonts w:hint="eastAsia"/>
+        </w:rPr>
+      </w:pPr>
+      <w:r>
+        <w:rPr>
+          <w:highlight w:val="yellow"/>
+        </w:rPr>
+        <w:t>14. Item-based collaborative filtering recommendation algorithms</w:t>
+      </w:r>
+    </w:p>
+    <w:p>
+      <w:pPr>
+        <w:rPr>
+          <w:rFonts w:hint="eastAsia"/>
+        </w:rPr>
+      </w:pPr>
+    </w:p>
+    <w:p>
+      <w:pPr>
+        <w:rPr>
+          <w:rFonts w:hint="eastAsia"/>
+        </w:rPr>
+      </w:pPr>
+    </w:p>
+    <w:p/>
     <w:sectPr>
       <w:pgSz w:w="11906" w:h="16838"/>
       <w:pgMar w:top="1440" w:right="1800" w:bottom="1440" w:left="1800" w:header="851" w:footer="992" w:gutter="0"/>

</xml_diff>